<commit_message>
added missing test cases
</commit_message>
<xml_diff>
--- a/Lab2/To_Submit/Test_Cases.docx
+++ b/Lab2/To_Submit/Test_Cases.docx
@@ -12903,7 +12903,19 @@
               <w:rPr>
                 <w:bCs/>
               </w:rPr>
-              <w:t>In standard mode, pay 1 then 1999 dollars.</w:t>
+              <w:t>I</w:t>
+            </w:r>
+            <w:r>
+              <w:rPr>
+                <w:bCs/>
+              </w:rPr>
+              <w:t>n standard mode, pay 1 then 1995</w:t>
+            </w:r>
+            <w:r>
+              <w:rPr>
+                <w:bCs/>
+              </w:rPr>
+              <w:t xml:space="preserve"> dollars.</w:t>
             </w:r>
           </w:p>
         </w:tc>
@@ -13078,7 +13090,57 @@
               <w:rPr>
                 <w:bCs/>
               </w:rPr>
-              <w:t>In standard mode, try to pay 2000, then 100 and 1901, then 1900, then 1.</w:t>
+              <w:t>In standard mode, tr</w:t>
+            </w:r>
+            <w:r>
+              <w:rPr>
+                <w:bCs/>
+              </w:rPr>
+              <w:t>y to pay 2005</w:t>
+            </w:r>
+            <w:r>
+              <w:rPr>
+                <w:bCs/>
+              </w:rPr>
+              <w:t>, then 10</w:t>
+            </w:r>
+            <w:r>
+              <w:rPr>
+                <w:bCs/>
+              </w:rPr>
+              <w:t>0</w:t>
+            </w:r>
+            <w:r>
+              <w:rPr>
+                <w:bCs/>
+              </w:rPr>
+              <w:t xml:space="preserve"> and 19</w:t>
+            </w:r>
+            <w:r>
+              <w:rPr>
+                <w:bCs/>
+              </w:rPr>
+              <w:t>05, then 190</w:t>
+            </w:r>
+            <w:r>
+              <w:rPr>
+                <w:bCs/>
+              </w:rPr>
+              <w:t>0, then</w:t>
+            </w:r>
+            <w:bookmarkStart w:id="0" w:name="_GoBack"/>
+            <w:bookmarkEnd w:id="0"/>
+            <w:r>
+              <w:rPr>
+                <w:bCs/>
+              </w:rPr>
+              <w:t xml:space="preserve"> 5</w:t>
+            </w:r>
+            <w:r>
+              <w:rPr>
+                <w:bCs/>
+              </w:rPr>
+              <w:t>.</w:t>
             </w:r>
           </w:p>
         </w:tc>
@@ -14618,8 +14680,6 @@
               </w:rPr>
               <w:t>No transactions besides the initial deposit will complete.</w:t>
             </w:r>
-            <w:bookmarkStart w:id="0" w:name="_GoBack"/>
-            <w:bookmarkEnd w:id="0"/>
           </w:p>
           <w:p>
             <w:pPr>

</xml_diff>

<commit_message>
Took notes on test cases
</commit_message>
<xml_diff>
--- a/Lab2/To_Submit/Test_Cases.docx
+++ b/Lab2/To_Submit/Test_Cases.docx
@@ -74,7 +74,23 @@
           <w:b/>
           <w:bCs/>
         </w:rPr>
-        <w:t>Alexander Wheadon – 100514985</w:t>
+        <w:t xml:space="preserve">Alexander </w:t>
+      </w:r>
+      <w:proofErr w:type="spellStart"/>
+      <w:r>
+        <w:rPr>
+          <w:b/>
+          <w:bCs/>
+        </w:rPr>
+        <w:t>Wheadon</w:t>
+      </w:r>
+      <w:proofErr w:type="spellEnd"/>
+      <w:r>
+        <w:rPr>
+          <w:b/>
+          <w:bCs/>
+        </w:rPr>
+        <w:t xml:space="preserve"> – 100514985</w:t>
       </w:r>
     </w:p>
     <w:p>
@@ -152,6 +168,8 @@
                 <w:bCs/>
               </w:rPr>
             </w:pPr>
+            <w:bookmarkStart w:id="0" w:name="_GoBack"/>
+            <w:bookmarkEnd w:id="0"/>
             <w:r>
               <w:rPr>
                 <w:b/>
@@ -1087,7 +1105,14 @@
               <w:rPr>
                 <w:bCs/>
               </w:rPr>
-              <w:t>Admin and standard try to withdraw 0 and negative dollar (-5)</w:t>
+              <w:t>Admin and standard try to withdraw 0 and negative dollar (-5</w:t>
+            </w:r>
+            <w:proofErr w:type="gramStart"/>
+            <w:r>
+              <w:rPr>
+                <w:bCs/>
+              </w:rPr>
+              <w:t>)</w:t>
             </w:r>
             <w:r>
               <w:rPr>
@@ -1099,7 +1124,14 @@
               <w:rPr>
                 <w:bCs/>
               </w:rPr>
-              <w:t xml:space="preserve"> values.</w:t>
+              <w:t xml:space="preserve"> values</w:t>
+            </w:r>
+            <w:proofErr w:type="gramEnd"/>
+            <w:r>
+              <w:rPr>
+                <w:bCs/>
+              </w:rPr>
+              <w:t>.</w:t>
             </w:r>
           </w:p>
         </w:tc>
@@ -1261,7 +1293,35 @@
               <w:rPr>
                 <w:bCs/>
               </w:rPr>
-              <w:t>try various nonconformant inputs: 654321.12, 000005.00, .50, 5, 5., 5.000, &amp; 5.0</w:t>
+              <w:t xml:space="preserve">try various </w:t>
+            </w:r>
+            <w:proofErr w:type="spellStart"/>
+            <w:r>
+              <w:rPr>
+                <w:bCs/>
+              </w:rPr>
+              <w:t>nonconformant</w:t>
+            </w:r>
+            <w:proofErr w:type="spellEnd"/>
+            <w:r>
+              <w:rPr>
+                <w:bCs/>
+              </w:rPr>
+              <w:t xml:space="preserve"> inputs: 654321.12, 000005.00, .50, 5, </w:t>
+            </w:r>
+            <w:proofErr w:type="gramStart"/>
+            <w:r>
+              <w:rPr>
+                <w:bCs/>
+              </w:rPr>
+              <w:t>5.,</w:t>
+            </w:r>
+            <w:proofErr w:type="gramEnd"/>
+            <w:r>
+              <w:rPr>
+                <w:bCs/>
+              </w:rPr>
+              <w:t xml:space="preserve"> 5.000, &amp; 5.0</w:t>
             </w:r>
             <w:r>
               <w:rPr>
@@ -1540,7 +1600,21 @@
               <w:rPr>
                 <w:bCs/>
               </w:rPr>
-              <w:t>Verify only canadian bill values are allowed</w:t>
+              <w:t xml:space="preserve">Verify only </w:t>
+            </w:r>
+            <w:proofErr w:type="spellStart"/>
+            <w:r>
+              <w:rPr>
+                <w:bCs/>
+              </w:rPr>
+              <w:t>canadian</w:t>
+            </w:r>
+            <w:proofErr w:type="spellEnd"/>
+            <w:r>
+              <w:rPr>
+                <w:bCs/>
+              </w:rPr>
+              <w:t xml:space="preserve"> bill values are allowed</w:t>
             </w:r>
           </w:p>
         </w:tc>
@@ -1596,7 +1670,21 @@
               <w:rPr>
                 <w:bCs/>
               </w:rPr>
-              <w:t>User is informed that only canadian bill values are</w:t>
+              <w:t xml:space="preserve">User is informed that only </w:t>
+            </w:r>
+            <w:proofErr w:type="spellStart"/>
+            <w:r>
+              <w:rPr>
+                <w:bCs/>
+              </w:rPr>
+              <w:t>canadian</w:t>
+            </w:r>
+            <w:proofErr w:type="spellEnd"/>
+            <w:r>
+              <w:rPr>
+                <w:bCs/>
+              </w:rPr>
+              <w:t xml:space="preserve"> bill values are</w:t>
             </w:r>
             <w:r>
               <w:rPr>
@@ -2286,7 +2374,21 @@
                 <w:bCs/>
               </w:rPr>
               <w:lastRenderedPageBreak/>
-              <w:t>Verify limits of transfer &amp; paybill do not count towards withdrawal.</w:t>
+              <w:t xml:space="preserve">Verify limits of transfer &amp; </w:t>
+            </w:r>
+            <w:proofErr w:type="spellStart"/>
+            <w:r>
+              <w:rPr>
+                <w:bCs/>
+              </w:rPr>
+              <w:t>paybill</w:t>
+            </w:r>
+            <w:proofErr w:type="spellEnd"/>
+            <w:r>
+              <w:rPr>
+                <w:bCs/>
+              </w:rPr>
+              <w:t xml:space="preserve"> do not count towards withdrawal.</w:t>
             </w:r>
           </w:p>
         </w:tc>
@@ -2320,7 +2422,21 @@
               <w:rPr>
                 <w:bCs/>
               </w:rPr>
-              <w:t>ring transfer &amp; paybill to limit and test withdrawal after each.</w:t>
+              <w:t xml:space="preserve">ring transfer &amp; </w:t>
+            </w:r>
+            <w:proofErr w:type="spellStart"/>
+            <w:r>
+              <w:rPr>
+                <w:bCs/>
+              </w:rPr>
+              <w:t>paybill</w:t>
+            </w:r>
+            <w:proofErr w:type="spellEnd"/>
+            <w:r>
+              <w:rPr>
+                <w:bCs/>
+              </w:rPr>
+              <w:t xml:space="preserve"> to limit and test withdrawal after each.</w:t>
             </w:r>
           </w:p>
           <w:p>
@@ -3325,7 +3441,21 @@
               <w:rPr>
                 <w:bCs/>
               </w:rPr>
-              <w:t>Perform withdrawal in standard mode after withdrawal, transfer, paybill, deposit for SP and NS</w:t>
+              <w:t xml:space="preserve">Perform withdrawal in standard mode after withdrawal, transfer, </w:t>
+            </w:r>
+            <w:proofErr w:type="spellStart"/>
+            <w:r>
+              <w:rPr>
+                <w:bCs/>
+              </w:rPr>
+              <w:t>paybill</w:t>
+            </w:r>
+            <w:proofErr w:type="spellEnd"/>
+            <w:r>
+              <w:rPr>
+                <w:bCs/>
+              </w:rPr>
+              <w:t>, deposit for SP and NS</w:t>
             </w:r>
           </w:p>
         </w:tc>
@@ -4488,13 +4618,22 @@
         <w:pStyle w:val="TextBody"/>
         <w:jc w:val="center"/>
       </w:pPr>
+      <w:proofErr w:type="spellStart"/>
       <w:r>
         <w:rPr>
           <w:b/>
           <w:bCs/>
         </w:rPr>
         <w:lastRenderedPageBreak/>
-        <w:t xml:space="preserve">Paybill </w:t>
+        <w:t>Paybill</w:t>
+      </w:r>
+      <w:proofErr w:type="spellEnd"/>
+      <w:r>
+        <w:rPr>
+          <w:b/>
+          <w:bCs/>
+        </w:rPr>
+        <w:t xml:space="preserve"> </w:t>
       </w:r>
       <w:r>
         <w:rPr>
@@ -5334,7 +5473,35 @@
               <w:rPr>
                 <w:bCs/>
               </w:rPr>
-              <w:t>As admin &amp; standard, try various nonconformant inputs: 654321.12, 000005.00, .50, 5, 5., 5.000, &amp; 5.0.</w:t>
+              <w:t xml:space="preserve">As admin &amp; standard, try various </w:t>
+            </w:r>
+            <w:proofErr w:type="spellStart"/>
+            <w:r>
+              <w:rPr>
+                <w:bCs/>
+              </w:rPr>
+              <w:t>nonconformant</w:t>
+            </w:r>
+            <w:proofErr w:type="spellEnd"/>
+            <w:r>
+              <w:rPr>
+                <w:bCs/>
+              </w:rPr>
+              <w:t xml:space="preserve"> inputs: 654321.12, 000005.00, .50, 5, </w:t>
+            </w:r>
+            <w:proofErr w:type="gramStart"/>
+            <w:r>
+              <w:rPr>
+                <w:bCs/>
+              </w:rPr>
+              <w:t>5.,</w:t>
+            </w:r>
+            <w:proofErr w:type="gramEnd"/>
+            <w:r>
+              <w:rPr>
+                <w:bCs/>
+              </w:rPr>
+              <w:t xml:space="preserve"> 5.000, &amp; 5.0.</w:t>
             </w:r>
           </w:p>
         </w:tc>
@@ -6021,7 +6188,21 @@
               <w:rPr>
                 <w:bCs/>
               </w:rPr>
-              <w:t xml:space="preserve">Verify paybill for admins does not incur </w:t>
+              <w:t xml:space="preserve">Verify </w:t>
+            </w:r>
+            <w:proofErr w:type="spellStart"/>
+            <w:r>
+              <w:rPr>
+                <w:bCs/>
+              </w:rPr>
+              <w:t>paybill</w:t>
+            </w:r>
+            <w:proofErr w:type="spellEnd"/>
+            <w:r>
+              <w:rPr>
+                <w:bCs/>
+              </w:rPr>
+              <w:t xml:space="preserve"> for admins does not incur </w:t>
             </w:r>
             <w:r>
               <w:rPr>
@@ -6174,7 +6355,21 @@
                 <w:bCs/>
               </w:rPr>
               <w:lastRenderedPageBreak/>
-              <w:t>Verify paybill with resulting zero balance is accepted</w:t>
+              <w:t xml:space="preserve">Verify </w:t>
+            </w:r>
+            <w:proofErr w:type="spellStart"/>
+            <w:r>
+              <w:rPr>
+                <w:bCs/>
+              </w:rPr>
+              <w:t>paybill</w:t>
+            </w:r>
+            <w:proofErr w:type="spellEnd"/>
+            <w:r>
+              <w:rPr>
+                <w:bCs/>
+              </w:rPr>
+              <w:t xml:space="preserve"> with resulting zero balance is accepted</w:t>
             </w:r>
           </w:p>
         </w:tc>
@@ -6317,7 +6512,21 @@
               <w:rPr>
                 <w:bCs/>
               </w:rPr>
-              <w:t>Verify paybill with resulting negative balance is rejected</w:t>
+              <w:t xml:space="preserve">Verify </w:t>
+            </w:r>
+            <w:proofErr w:type="spellStart"/>
+            <w:r>
+              <w:rPr>
+                <w:bCs/>
+              </w:rPr>
+              <w:t>paybill</w:t>
+            </w:r>
+            <w:proofErr w:type="spellEnd"/>
+            <w:r>
+              <w:rPr>
+                <w:bCs/>
+              </w:rPr>
+              <w:t xml:space="preserve"> with resulting negative balance is rejected</w:t>
             </w:r>
           </w:p>
         </w:tc>
@@ -6488,7 +6697,35 @@
               <w:rPr>
                 <w:bCs/>
               </w:rPr>
-              <w:t>Perform paybill in standard mode after withdrawal, transfer, paybill, deposit for SP and NS</w:t>
+              <w:t xml:space="preserve">Perform </w:t>
+            </w:r>
+            <w:proofErr w:type="spellStart"/>
+            <w:r>
+              <w:rPr>
+                <w:bCs/>
+              </w:rPr>
+              <w:t>paybill</w:t>
+            </w:r>
+            <w:proofErr w:type="spellEnd"/>
+            <w:r>
+              <w:rPr>
+                <w:bCs/>
+              </w:rPr>
+              <w:t xml:space="preserve"> in standard mode after withdrawal, transfer, </w:t>
+            </w:r>
+            <w:proofErr w:type="spellStart"/>
+            <w:r>
+              <w:rPr>
+                <w:bCs/>
+              </w:rPr>
+              <w:t>paybill</w:t>
+            </w:r>
+            <w:proofErr w:type="spellEnd"/>
+            <w:r>
+              <w:rPr>
+                <w:bCs/>
+              </w:rPr>
+              <w:t>, deposit for SP and NS</w:t>
             </w:r>
           </w:p>
         </w:tc>
@@ -6614,7 +6851,21 @@
               <w:rPr>
                 <w:bCs/>
               </w:rPr>
-              <w:t>Verify transaction fees are not counted towards paybill limit.</w:t>
+              <w:t xml:space="preserve">Verify transaction fees are not counted towards </w:t>
+            </w:r>
+            <w:proofErr w:type="spellStart"/>
+            <w:r>
+              <w:rPr>
+                <w:bCs/>
+              </w:rPr>
+              <w:t>paybill</w:t>
+            </w:r>
+            <w:proofErr w:type="spellEnd"/>
+            <w:r>
+              <w:rPr>
+                <w:bCs/>
+              </w:rPr>
+              <w:t xml:space="preserve"> limit.</w:t>
             </w:r>
           </w:p>
         </w:tc>
@@ -6769,7 +7020,21 @@
               <w:rPr>
                 <w:bCs/>
               </w:rPr>
-              <w:t>Verify single account paybill limit cannot be exceeded</w:t>
+              <w:t xml:space="preserve">Verify single account </w:t>
+            </w:r>
+            <w:proofErr w:type="spellStart"/>
+            <w:r>
+              <w:rPr>
+                <w:bCs/>
+              </w:rPr>
+              <w:t>paybill</w:t>
+            </w:r>
+            <w:proofErr w:type="spellEnd"/>
+            <w:r>
+              <w:rPr>
+                <w:bCs/>
+              </w:rPr>
+              <w:t xml:space="preserve"> limit cannot be exceeded</w:t>
             </w:r>
           </w:p>
         </w:tc>
@@ -7497,7 +7762,35 @@
               <w:rPr>
                 <w:bCs/>
               </w:rPr>
-              <w:t>As admin &amp; standard, try various nonconformant inputs: 654321.12, 000005.00, .50, 5, 5., 5.000, &amp; 5.0.</w:t>
+              <w:t xml:space="preserve">As admin &amp; standard, try various </w:t>
+            </w:r>
+            <w:proofErr w:type="spellStart"/>
+            <w:r>
+              <w:rPr>
+                <w:bCs/>
+              </w:rPr>
+              <w:t>nonconformant</w:t>
+            </w:r>
+            <w:proofErr w:type="spellEnd"/>
+            <w:r>
+              <w:rPr>
+                <w:bCs/>
+              </w:rPr>
+              <w:t xml:space="preserve"> inputs: 654321.12, 000005.00, .50, 5, </w:t>
+            </w:r>
+            <w:proofErr w:type="gramStart"/>
+            <w:r>
+              <w:rPr>
+                <w:bCs/>
+              </w:rPr>
+              <w:t>5.,</w:t>
+            </w:r>
+            <w:proofErr w:type="gramEnd"/>
+            <w:r>
+              <w:rPr>
+                <w:bCs/>
+              </w:rPr>
+              <w:t xml:space="preserve"> 5.000, &amp; 5.0.</w:t>
             </w:r>
           </w:p>
         </w:tc>
@@ -8087,7 +8380,21 @@
               <w:rPr>
                 <w:bCs/>
               </w:rPr>
-              <w:t xml:space="preserve"> in standard mode after withdrawal, transfer, paybill, deposit for SP and NS</w:t>
+              <w:t xml:space="preserve"> in standard mode after withdrawal, transfer, </w:t>
+            </w:r>
+            <w:proofErr w:type="spellStart"/>
+            <w:r>
+              <w:rPr>
+                <w:bCs/>
+              </w:rPr>
+              <w:t>paybill</w:t>
+            </w:r>
+            <w:proofErr w:type="spellEnd"/>
+            <w:r>
+              <w:rPr>
+                <w:bCs/>
+              </w:rPr>
+              <w:t>, deposit for SP and NS</w:t>
             </w:r>
           </w:p>
         </w:tc>
@@ -8242,7 +8549,21 @@
               <w:rPr>
                 <w:bCs/>
               </w:rPr>
-              <w:t>Test use of deposited funds with withdraw, paybill, and transfer in standard &amp; admin mode.</w:t>
+              <w:t xml:space="preserve">Test use of deposited funds with withdraw, </w:t>
+            </w:r>
+            <w:proofErr w:type="spellStart"/>
+            <w:r>
+              <w:rPr>
+                <w:bCs/>
+              </w:rPr>
+              <w:t>paybill</w:t>
+            </w:r>
+            <w:proofErr w:type="spellEnd"/>
+            <w:r>
+              <w:rPr>
+                <w:bCs/>
+              </w:rPr>
+              <w:t>, and transfer in standard &amp; admin mode.</w:t>
             </w:r>
           </w:p>
         </w:tc>
@@ -8858,7 +9179,15 @@
               <w:pStyle w:val="TableContents"/>
             </w:pPr>
             <w:r>
-              <w:t>Verify account creation (with invalid inital balance input).</w:t>
+              <w:t xml:space="preserve">Verify account creation (with invalid </w:t>
+            </w:r>
+            <w:proofErr w:type="spellStart"/>
+            <w:r>
+              <w:t>inital</w:t>
+            </w:r>
+            <w:proofErr w:type="spellEnd"/>
+            <w:r>
+              <w:t xml:space="preserve"> balance input).</w:t>
             </w:r>
           </w:p>
         </w:tc>
@@ -8900,7 +9229,17 @@
               <w:pStyle w:val="TableContents"/>
             </w:pPr>
             <w:r>
-              <w:t>Transaction is denied and the admin is notified that the initial balance is to much.</w:t>
+              <w:t xml:space="preserve">Transaction is denied and the admin is notified that the initial balance is </w:t>
+            </w:r>
+            <w:proofErr w:type="spellStart"/>
+            <w:proofErr w:type="gramStart"/>
+            <w:r>
+              <w:t>to</w:t>
+            </w:r>
+            <w:proofErr w:type="spellEnd"/>
+            <w:proofErr w:type="gramEnd"/>
+            <w:r>
+              <w:t xml:space="preserve"> much.</w:t>
             </w:r>
           </w:p>
         </w:tc>
@@ -9003,7 +9342,17 @@
               <w:pStyle w:val="TableContents"/>
             </w:pPr>
             <w:r>
-              <w:t>Transaction is denied and the admin is notified that the initial balance is to much.</w:t>
+              <w:t xml:space="preserve">Transaction is denied and the admin is notified that the initial balance is </w:t>
+            </w:r>
+            <w:proofErr w:type="spellStart"/>
+            <w:proofErr w:type="gramStart"/>
+            <w:r>
+              <w:t>to</w:t>
+            </w:r>
+            <w:proofErr w:type="spellEnd"/>
+            <w:proofErr w:type="gramEnd"/>
+            <w:r>
+              <w:t xml:space="preserve"> much.</w:t>
             </w:r>
           </w:p>
         </w:tc>
@@ -9064,7 +9413,15 @@
               <w:pStyle w:val="TableContents"/>
             </w:pPr>
             <w:r>
-              <w:t>Verify normal users can not access the create feature.</w:t>
+              <w:t xml:space="preserve">Verify normal users </w:t>
+            </w:r>
+            <w:proofErr w:type="spellStart"/>
+            <w:r>
+              <w:t>can not</w:t>
+            </w:r>
+            <w:proofErr w:type="spellEnd"/>
+            <w:r>
+              <w:t xml:space="preserve"> access the create feature.</w:t>
             </w:r>
           </w:p>
         </w:tc>
@@ -9782,7 +10139,15 @@
               <w:pStyle w:val="TableContents"/>
             </w:pPr>
             <w:r>
-              <w:t>Verify normal users can not access the disable feature.</w:t>
+              <w:t xml:space="preserve">Verify normal users </w:t>
+            </w:r>
+            <w:proofErr w:type="spellStart"/>
+            <w:r>
+              <w:t>can not</w:t>
+            </w:r>
+            <w:proofErr w:type="spellEnd"/>
+            <w:r>
+              <w:t xml:space="preserve"> access the disable feature.</w:t>
             </w:r>
           </w:p>
         </w:tc>
@@ -9988,7 +10353,15 @@
               <w:pStyle w:val="TableContents"/>
             </w:pPr>
             <w:r>
-              <w:t xml:space="preserve">Verify user can not do transactions to a deleted account. </w:t>
+              <w:t xml:space="preserve">Verify user </w:t>
+            </w:r>
+            <w:proofErr w:type="spellStart"/>
+            <w:r>
+              <w:t>can not</w:t>
+            </w:r>
+            <w:proofErr w:type="spellEnd"/>
+            <w:r>
+              <w:t xml:space="preserve"> do transactions to a deleted account. </w:t>
             </w:r>
           </w:p>
         </w:tc>
@@ -10091,7 +10464,15 @@
               <w:pStyle w:val="TableContents"/>
             </w:pPr>
             <w:r>
-              <w:t>Verify admin can not do transactions to a deleted account.</w:t>
+              <w:t xml:space="preserve">Verify admin </w:t>
+            </w:r>
+            <w:proofErr w:type="spellStart"/>
+            <w:r>
+              <w:t>can not</w:t>
+            </w:r>
+            <w:proofErr w:type="spellEnd"/>
+            <w:r>
+              <w:t xml:space="preserve"> do transactions to a deleted account.</w:t>
             </w:r>
           </w:p>
         </w:tc>
@@ -11118,7 +11499,15 @@
               <w:pStyle w:val="TableContents"/>
             </w:pPr>
             <w:r>
-              <w:t xml:space="preserve">Verify user paybill transaction can no longer be done to a disabled account - user. </w:t>
+              <w:t xml:space="preserve">Verify user </w:t>
+            </w:r>
+            <w:proofErr w:type="spellStart"/>
+            <w:r>
+              <w:t>paybill</w:t>
+            </w:r>
+            <w:proofErr w:type="spellEnd"/>
+            <w:r>
+              <w:t xml:space="preserve"> transaction can no longer be done to a disabled account - user. </w:t>
             </w:r>
           </w:p>
         </w:tc>
@@ -11143,7 +11532,15 @@
             </w:r>
             <w:r>
               <w:lastRenderedPageBreak/>
-              <w:t>amount of money to pay in the paybill feature.</w:t>
+              <w:t xml:space="preserve">amount of money to pay in the </w:t>
+            </w:r>
+            <w:proofErr w:type="spellStart"/>
+            <w:r>
+              <w:t>paybill</w:t>
+            </w:r>
+            <w:proofErr w:type="spellEnd"/>
+            <w:r>
+              <w:t xml:space="preserve"> feature.</w:t>
             </w:r>
           </w:p>
         </w:tc>
@@ -11845,28 +12242,44 @@
               <w:pStyle w:val="TableContents"/>
             </w:pPr>
             <w:r>
-              <w:t xml:space="preserve">Verify user paybill transaction can no longer be done to a disabled account - admin. </w:t>
-            </w:r>
-          </w:p>
-        </w:tc>
-        <w:tc>
-          <w:tcPr>
-            <w:tcW w:w="2493" w:type="dxa"/>
-            <w:tcBorders>
-              <w:left w:val="single" w:sz="2" w:space="0" w:color="000000"/>
-              <w:bottom w:val="single" w:sz="2" w:space="0" w:color="000000"/>
-            </w:tcBorders>
-            <w:shd w:val="clear" w:color="auto" w:fill="auto"/>
-            <w:tcMar>
-              <w:left w:w="54" w:type="dxa"/>
-            </w:tcMar>
-          </w:tcPr>
-          <w:p>
-            <w:pPr>
-              <w:pStyle w:val="TableContents"/>
-            </w:pPr>
-            <w:r>
-              <w:t>Enter the disabled account's correct account holder's name, account number, company, and an amount of money to pay in the paybill feature.</w:t>
+              <w:t xml:space="preserve">Verify user </w:t>
+            </w:r>
+            <w:proofErr w:type="spellStart"/>
+            <w:r>
+              <w:t>paybill</w:t>
+            </w:r>
+            <w:proofErr w:type="spellEnd"/>
+            <w:r>
+              <w:t xml:space="preserve"> transaction can no longer be done to a disabled account - admin. </w:t>
+            </w:r>
+          </w:p>
+        </w:tc>
+        <w:tc>
+          <w:tcPr>
+            <w:tcW w:w="2493" w:type="dxa"/>
+            <w:tcBorders>
+              <w:left w:val="single" w:sz="2" w:space="0" w:color="000000"/>
+              <w:bottom w:val="single" w:sz="2" w:space="0" w:color="000000"/>
+            </w:tcBorders>
+            <w:shd w:val="clear" w:color="auto" w:fill="auto"/>
+            <w:tcMar>
+              <w:left w:w="54" w:type="dxa"/>
+            </w:tcMar>
+          </w:tcPr>
+          <w:p>
+            <w:pPr>
+              <w:pStyle w:val="TableContents"/>
+            </w:pPr>
+            <w:r>
+              <w:t xml:space="preserve">Enter the disabled account's correct account holder's name, account number, company, and an amount of money to pay in the </w:t>
+            </w:r>
+            <w:proofErr w:type="spellStart"/>
+            <w:r>
+              <w:t>paybill</w:t>
+            </w:r>
+            <w:proofErr w:type="spellEnd"/>
+            <w:r>
+              <w:t xml:space="preserve"> feature.</w:t>
             </w:r>
           </w:p>
         </w:tc>
@@ -12884,28 +13297,52 @@
               <w:pStyle w:val="TableContents"/>
             </w:pPr>
             <w:r>
-              <w:t>Verify normal users can not access the changeplan feature.</w:t>
-            </w:r>
-          </w:p>
-        </w:tc>
-        <w:tc>
-          <w:tcPr>
-            <w:tcW w:w="2493" w:type="dxa"/>
-            <w:tcBorders>
-              <w:left w:val="single" w:sz="2" w:space="0" w:color="000000"/>
-              <w:bottom w:val="single" w:sz="2" w:space="0" w:color="000000"/>
-            </w:tcBorders>
-            <w:shd w:val="clear" w:color="auto" w:fill="auto"/>
-            <w:tcMar>
-              <w:left w:w="54" w:type="dxa"/>
-            </w:tcMar>
-          </w:tcPr>
-          <w:p>
-            <w:pPr>
-              <w:pStyle w:val="TableContents"/>
-            </w:pPr>
-            <w:r>
-              <w:t>Normal user attempts to use the changeplan feature.</w:t>
+              <w:t xml:space="preserve">Verify normal users </w:t>
+            </w:r>
+            <w:proofErr w:type="spellStart"/>
+            <w:r>
+              <w:t>can not</w:t>
+            </w:r>
+            <w:proofErr w:type="spellEnd"/>
+            <w:r>
+              <w:t xml:space="preserve"> access the </w:t>
+            </w:r>
+            <w:proofErr w:type="spellStart"/>
+            <w:r>
+              <w:t>changeplan</w:t>
+            </w:r>
+            <w:proofErr w:type="spellEnd"/>
+            <w:r>
+              <w:t xml:space="preserve"> feature.</w:t>
+            </w:r>
+          </w:p>
+        </w:tc>
+        <w:tc>
+          <w:tcPr>
+            <w:tcW w:w="2493" w:type="dxa"/>
+            <w:tcBorders>
+              <w:left w:val="single" w:sz="2" w:space="0" w:color="000000"/>
+              <w:bottom w:val="single" w:sz="2" w:space="0" w:color="000000"/>
+            </w:tcBorders>
+            <w:shd w:val="clear" w:color="auto" w:fill="auto"/>
+            <w:tcMar>
+              <w:left w:w="54" w:type="dxa"/>
+            </w:tcMar>
+          </w:tcPr>
+          <w:p>
+            <w:pPr>
+              <w:pStyle w:val="TableContents"/>
+            </w:pPr>
+            <w:r>
+              <w:t xml:space="preserve">Normal user attempts to use the </w:t>
+            </w:r>
+            <w:proofErr w:type="spellStart"/>
+            <w:r>
+              <w:t>changeplan</w:t>
+            </w:r>
+            <w:proofErr w:type="spellEnd"/>
+            <w:r>
+              <w:t xml:space="preserve"> feature.</w:t>
             </w:r>
           </w:p>
         </w:tc>
@@ -13041,8 +13478,6 @@
         </w:rPr>
         <w:t>Test Cases</w:t>
       </w:r>
-      <w:bookmarkStart w:id="0" w:name="_GoBack"/>
-      <w:bookmarkEnd w:id="0"/>
     </w:p>
     <w:tbl>
       <w:tblPr>
@@ -13811,7 +14246,21 @@
               <w:rPr>
                 <w:bCs/>
               </w:rPr>
-              <w:t>Verify normal users can not access the enable feature.</w:t>
+              <w:t xml:space="preserve">Verify normal users </w:t>
+            </w:r>
+            <w:proofErr w:type="spellStart"/>
+            <w:r>
+              <w:rPr>
+                <w:bCs/>
+              </w:rPr>
+              <w:t>can not</w:t>
+            </w:r>
+            <w:proofErr w:type="spellEnd"/>
+            <w:r>
+              <w:rPr>
+                <w:bCs/>
+              </w:rPr>
+              <w:t xml:space="preserve"> access the enable feature.</w:t>
             </w:r>
           </w:p>
         </w:tc>
@@ -14173,7 +14622,35 @@
               <w:rPr>
                 <w:bCs/>
               </w:rPr>
-              <w:t>After enabling, admin and user try withdrawal, transfer, paybill, deposit, changeplan and di</w:t>
+              <w:t xml:space="preserve">After enabling, admin and user try withdrawal, transfer, </w:t>
+            </w:r>
+            <w:proofErr w:type="spellStart"/>
+            <w:r>
+              <w:rPr>
+                <w:bCs/>
+              </w:rPr>
+              <w:t>paybill</w:t>
+            </w:r>
+            <w:proofErr w:type="spellEnd"/>
+            <w:r>
+              <w:rPr>
+                <w:bCs/>
+              </w:rPr>
+              <w:t xml:space="preserve">, deposit, </w:t>
+            </w:r>
+            <w:proofErr w:type="spellStart"/>
+            <w:r>
+              <w:rPr>
+                <w:bCs/>
+              </w:rPr>
+              <w:t>changeplan</w:t>
+            </w:r>
+            <w:proofErr w:type="spellEnd"/>
+            <w:r>
+              <w:rPr>
+                <w:bCs/>
+              </w:rPr>
+              <w:t xml:space="preserve"> and di</w:t>
             </w:r>
             <w:r>
               <w:rPr>

</xml_diff>

<commit_message>
it's create, this time.
</commit_message>
<xml_diff>
--- a/Lab2/To_Submit/Test_Cases.docx
+++ b/Lab2/To_Submit/Test_Cases.docx
@@ -74,23 +74,7 @@
           <w:b/>
           <w:bCs/>
         </w:rPr>
-        <w:t xml:space="preserve">Alexander </w:t>
-      </w:r>
-      <w:proofErr w:type="spellStart"/>
-      <w:r>
-        <w:rPr>
-          <w:b/>
-          <w:bCs/>
-        </w:rPr>
-        <w:t>Wheadon</w:t>
-      </w:r>
-      <w:proofErr w:type="spellEnd"/>
-      <w:r>
-        <w:rPr>
-          <w:b/>
-          <w:bCs/>
-        </w:rPr>
-        <w:t xml:space="preserve"> – 100514985</w:t>
+        <w:t>Alexander Wheadon – 100514985</w:t>
       </w:r>
     </w:p>
     <w:p>
@@ -1103,14 +1087,7 @@
               <w:rPr>
                 <w:bCs/>
               </w:rPr>
-              <w:t>Admin and standard try to withdraw 0 and negative dollar (-5</w:t>
-            </w:r>
-            <w:proofErr w:type="gramStart"/>
-            <w:r>
-              <w:rPr>
-                <w:bCs/>
-              </w:rPr>
-              <w:t>)</w:t>
+              <w:t>Admin and standard try to withdraw 0 and negative dollar (-5)</w:t>
             </w:r>
             <w:r>
               <w:rPr>
@@ -1122,14 +1099,7 @@
               <w:rPr>
                 <w:bCs/>
               </w:rPr>
-              <w:t xml:space="preserve"> values</w:t>
-            </w:r>
-            <w:proofErr w:type="gramEnd"/>
-            <w:r>
-              <w:rPr>
-                <w:bCs/>
-              </w:rPr>
-              <w:t>.</w:t>
+              <w:t xml:space="preserve"> values.</w:t>
             </w:r>
           </w:p>
         </w:tc>
@@ -1303,21 +1273,7 @@
               <w:rPr>
                 <w:bCs/>
               </w:rPr>
-              <w:t xml:space="preserve"> inputs: 654321.12, 000005.00, .50, 5, </w:t>
-            </w:r>
-            <w:proofErr w:type="gramStart"/>
-            <w:r>
-              <w:rPr>
-                <w:bCs/>
-              </w:rPr>
-              <w:t>5.,</w:t>
-            </w:r>
-            <w:proofErr w:type="gramEnd"/>
-            <w:r>
-              <w:rPr>
-                <w:bCs/>
-              </w:rPr>
-              <w:t xml:space="preserve"> 5.000, &amp; 5.0</w:t>
+              <w:t xml:space="preserve"> inputs: 654321.12, 000005.00, .50, 5, 5., 5.000, &amp; 5.0</w:t>
             </w:r>
             <w:r>
               <w:rPr>
@@ -1596,21 +1552,7 @@
               <w:rPr>
                 <w:bCs/>
               </w:rPr>
-              <w:t xml:space="preserve">Verify only </w:t>
-            </w:r>
-            <w:proofErr w:type="spellStart"/>
-            <w:r>
-              <w:rPr>
-                <w:bCs/>
-              </w:rPr>
-              <w:t>canadian</w:t>
-            </w:r>
-            <w:proofErr w:type="spellEnd"/>
-            <w:r>
-              <w:rPr>
-                <w:bCs/>
-              </w:rPr>
-              <w:t xml:space="preserve"> bill values are allowed</w:t>
+              <w:t>Verify only canadian bill values are allowed</w:t>
             </w:r>
           </w:p>
         </w:tc>
@@ -1666,21 +1608,7 @@
               <w:rPr>
                 <w:bCs/>
               </w:rPr>
-              <w:t xml:space="preserve">User is informed that only </w:t>
-            </w:r>
-            <w:proofErr w:type="spellStart"/>
-            <w:r>
-              <w:rPr>
-                <w:bCs/>
-              </w:rPr>
-              <w:t>canadian</w:t>
-            </w:r>
-            <w:proofErr w:type="spellEnd"/>
-            <w:r>
-              <w:rPr>
-                <w:bCs/>
-              </w:rPr>
-              <w:t xml:space="preserve"> bill values are</w:t>
+              <w:t>User is informed that only canadian bill values are</w:t>
             </w:r>
             <w:r>
               <w:rPr>
@@ -2370,21 +2298,7 @@
                 <w:bCs/>
               </w:rPr>
               <w:lastRenderedPageBreak/>
-              <w:t xml:space="preserve">Verify limits of transfer &amp; </w:t>
-            </w:r>
-            <w:proofErr w:type="spellStart"/>
-            <w:r>
-              <w:rPr>
-                <w:bCs/>
-              </w:rPr>
-              <w:t>paybill</w:t>
-            </w:r>
-            <w:proofErr w:type="spellEnd"/>
-            <w:r>
-              <w:rPr>
-                <w:bCs/>
-              </w:rPr>
-              <w:t xml:space="preserve"> do not count towards withdrawal.</w:t>
+              <w:t>Verify limits of transfer &amp; paybill do not count towards withdrawal.</w:t>
             </w:r>
           </w:p>
         </w:tc>
@@ -2418,21 +2332,7 @@
               <w:rPr>
                 <w:bCs/>
               </w:rPr>
-              <w:t xml:space="preserve">ring transfer &amp; </w:t>
-            </w:r>
-            <w:proofErr w:type="spellStart"/>
-            <w:r>
-              <w:rPr>
-                <w:bCs/>
-              </w:rPr>
-              <w:t>paybill</w:t>
-            </w:r>
-            <w:proofErr w:type="spellEnd"/>
-            <w:r>
-              <w:rPr>
-                <w:bCs/>
-              </w:rPr>
-              <w:t xml:space="preserve"> to limit and test withdrawal after each.</w:t>
+              <w:t>ring transfer &amp; paybill to limit and test withdrawal after each.</w:t>
             </w:r>
           </w:p>
           <w:p>
@@ -3437,21 +3337,7 @@
               <w:rPr>
                 <w:bCs/>
               </w:rPr>
-              <w:t xml:space="preserve">Perform withdrawal in standard mode after withdrawal, transfer, </w:t>
-            </w:r>
-            <w:proofErr w:type="spellStart"/>
-            <w:r>
-              <w:rPr>
-                <w:bCs/>
-              </w:rPr>
-              <w:t>paybill</w:t>
-            </w:r>
-            <w:proofErr w:type="spellEnd"/>
-            <w:r>
-              <w:rPr>
-                <w:bCs/>
-              </w:rPr>
-              <w:t>, deposit for SP and NS</w:t>
+              <w:t>Perform withdrawal in standard mode after withdrawal, transfer, paybill, deposit for SP and NS</w:t>
             </w:r>
           </w:p>
         </w:tc>
@@ -4614,22 +4500,13 @@
         <w:pStyle w:val="TextBody"/>
         <w:jc w:val="center"/>
       </w:pPr>
-      <w:proofErr w:type="spellStart"/>
       <w:r>
         <w:rPr>
           <w:b/>
           <w:bCs/>
         </w:rPr>
         <w:lastRenderedPageBreak/>
-        <w:t>Paybill</w:t>
-      </w:r>
-      <w:proofErr w:type="spellEnd"/>
-      <w:r>
-        <w:rPr>
-          <w:b/>
-          <w:bCs/>
-        </w:rPr>
-        <w:t xml:space="preserve"> </w:t>
+        <w:t xml:space="preserve">Paybill </w:t>
       </w:r>
       <w:r>
         <w:rPr>
@@ -5481,21 +5358,7 @@
               <w:rPr>
                 <w:bCs/>
               </w:rPr>
-              <w:t xml:space="preserve"> inputs: 654321.12, 000005.00, .50, 5, </w:t>
-            </w:r>
-            <w:proofErr w:type="gramStart"/>
-            <w:r>
-              <w:rPr>
-                <w:bCs/>
-              </w:rPr>
-              <w:t>5.,</w:t>
-            </w:r>
-            <w:proofErr w:type="gramEnd"/>
-            <w:r>
-              <w:rPr>
-                <w:bCs/>
-              </w:rPr>
-              <w:t xml:space="preserve"> 5.000, &amp; 5.0.</w:t>
+              <w:t xml:space="preserve"> inputs: 654321.12, 000005.00, .50, 5, 5., 5.000, &amp; 5.0.</w:t>
             </w:r>
           </w:p>
         </w:tc>
@@ -6182,21 +6045,7 @@
               <w:rPr>
                 <w:bCs/>
               </w:rPr>
-              <w:t xml:space="preserve">Verify </w:t>
-            </w:r>
-            <w:proofErr w:type="spellStart"/>
-            <w:r>
-              <w:rPr>
-                <w:bCs/>
-              </w:rPr>
-              <w:t>paybill</w:t>
-            </w:r>
-            <w:proofErr w:type="spellEnd"/>
-            <w:r>
-              <w:rPr>
-                <w:bCs/>
-              </w:rPr>
-              <w:t xml:space="preserve"> for </w:t>
+              <w:t xml:space="preserve">Verify paybill for </w:t>
             </w:r>
             <w:r>
               <w:rPr>
@@ -6365,21 +6214,7 @@
                 <w:bCs/>
               </w:rPr>
               <w:lastRenderedPageBreak/>
-              <w:t xml:space="preserve">Verify </w:t>
-            </w:r>
-            <w:proofErr w:type="spellStart"/>
-            <w:r>
-              <w:rPr>
-                <w:bCs/>
-              </w:rPr>
-              <w:t>paybill</w:t>
-            </w:r>
-            <w:proofErr w:type="spellEnd"/>
-            <w:r>
-              <w:rPr>
-                <w:bCs/>
-              </w:rPr>
-              <w:t xml:space="preserve"> with resulting zero balance is accepted</w:t>
+              <w:t>Verify paybill with resulting zero balance is accepted</w:t>
             </w:r>
           </w:p>
         </w:tc>
@@ -6522,21 +6357,7 @@
               <w:rPr>
                 <w:bCs/>
               </w:rPr>
-              <w:t xml:space="preserve">Verify </w:t>
-            </w:r>
-            <w:proofErr w:type="spellStart"/>
-            <w:r>
-              <w:rPr>
-                <w:bCs/>
-              </w:rPr>
-              <w:t>paybill</w:t>
-            </w:r>
-            <w:proofErr w:type="spellEnd"/>
-            <w:r>
-              <w:rPr>
-                <w:bCs/>
-              </w:rPr>
-              <w:t xml:space="preserve"> with resulting negative balance is rejected</w:t>
+              <w:t>Verify paybill with resulting negative balance is rejected</w:t>
             </w:r>
           </w:p>
         </w:tc>
@@ -6707,35 +6528,7 @@
               <w:rPr>
                 <w:bCs/>
               </w:rPr>
-              <w:t xml:space="preserve">Perform </w:t>
-            </w:r>
-            <w:proofErr w:type="spellStart"/>
-            <w:r>
-              <w:rPr>
-                <w:bCs/>
-              </w:rPr>
-              <w:t>paybill</w:t>
-            </w:r>
-            <w:proofErr w:type="spellEnd"/>
-            <w:r>
-              <w:rPr>
-                <w:bCs/>
-              </w:rPr>
-              <w:t xml:space="preserve"> in standard mode after withdrawal, transfer, </w:t>
-            </w:r>
-            <w:proofErr w:type="spellStart"/>
-            <w:r>
-              <w:rPr>
-                <w:bCs/>
-              </w:rPr>
-              <w:t>paybill</w:t>
-            </w:r>
-            <w:proofErr w:type="spellEnd"/>
-            <w:r>
-              <w:rPr>
-                <w:bCs/>
-              </w:rPr>
-              <w:t>, deposit for SP and NS</w:t>
+              <w:t>Perform paybill in standard mode after withdrawal, transfer, paybill, deposit for SP and NS</w:t>
             </w:r>
           </w:p>
         </w:tc>
@@ -6861,21 +6654,7 @@
               <w:rPr>
                 <w:bCs/>
               </w:rPr>
-              <w:t xml:space="preserve">Verify transaction fees are not counted towards </w:t>
-            </w:r>
-            <w:proofErr w:type="spellStart"/>
-            <w:r>
-              <w:rPr>
-                <w:bCs/>
-              </w:rPr>
-              <w:t>paybill</w:t>
-            </w:r>
-            <w:proofErr w:type="spellEnd"/>
-            <w:r>
-              <w:rPr>
-                <w:bCs/>
-              </w:rPr>
-              <w:t xml:space="preserve"> limit.</w:t>
+              <w:t>Verify transaction fees are not counted towards paybill limit.</w:t>
             </w:r>
           </w:p>
         </w:tc>
@@ -7030,21 +6809,7 @@
               <w:rPr>
                 <w:bCs/>
               </w:rPr>
-              <w:t xml:space="preserve">Verify single account </w:t>
-            </w:r>
-            <w:proofErr w:type="spellStart"/>
-            <w:r>
-              <w:rPr>
-                <w:bCs/>
-              </w:rPr>
-              <w:t>paybill</w:t>
-            </w:r>
-            <w:proofErr w:type="spellEnd"/>
-            <w:r>
-              <w:rPr>
-                <w:bCs/>
-              </w:rPr>
-              <w:t xml:space="preserve"> limit cannot be exceeded</w:t>
+              <w:t>Verify single account paybill limit cannot be exceeded</w:t>
             </w:r>
           </w:p>
         </w:tc>
@@ -7784,57 +7549,35 @@
               <w:rPr>
                 <w:bCs/>
               </w:rPr>
-              <w:t xml:space="preserve"> inputs: 654321.12, 000005.00, .50, 5, </w:t>
-            </w:r>
-            <w:proofErr w:type="gramStart"/>
-            <w:r>
-              <w:rPr>
-                <w:bCs/>
-              </w:rPr>
-              <w:t>5.,</w:t>
-            </w:r>
-            <w:proofErr w:type="gramEnd"/>
-            <w:r>
-              <w:rPr>
-                <w:bCs/>
-              </w:rPr>
-              <w:t xml:space="preserve"> 5.000, &amp; 5.0.</w:t>
-            </w:r>
-          </w:p>
-        </w:tc>
-        <w:tc>
-          <w:tcPr>
-            <w:tcW w:w="2493" w:type="dxa"/>
-            <w:tcBorders>
-              <w:top w:val="single" w:sz="2" w:space="0" w:color="000000"/>
-              <w:left w:val="single" w:sz="2" w:space="0" w:color="000000"/>
-              <w:bottom w:val="single" w:sz="2" w:space="0" w:color="000000"/>
-            </w:tcBorders>
-            <w:shd w:val="clear" w:color="auto" w:fill="auto"/>
-            <w:tcMar>
-              <w:left w:w="54" w:type="dxa"/>
-            </w:tcMar>
-          </w:tcPr>
-          <w:p>
-            <w:pPr>
-              <w:pStyle w:val="TableContents"/>
-              <w:rPr>
-                <w:bCs/>
-              </w:rPr>
-            </w:pPr>
-            <w:r>
-              <w:rPr>
-                <w:bCs/>
-              </w:rPr>
-              <w:t>User is informed that the</w:t>
-            </w:r>
-            <w:bookmarkStart w:id="0" w:name="_GoBack"/>
-            <w:bookmarkEnd w:id="0"/>
-            <w:r>
-              <w:rPr>
-                <w:bCs/>
-              </w:rPr>
-              <w:t>ir format is invalid.</w:t>
+              <w:t xml:space="preserve"> inputs: 654321.12, 000005.00, .50, 5, 5., 5.000, &amp; 5.0.</w:t>
+            </w:r>
+          </w:p>
+        </w:tc>
+        <w:tc>
+          <w:tcPr>
+            <w:tcW w:w="2493" w:type="dxa"/>
+            <w:tcBorders>
+              <w:top w:val="single" w:sz="2" w:space="0" w:color="000000"/>
+              <w:left w:val="single" w:sz="2" w:space="0" w:color="000000"/>
+              <w:bottom w:val="single" w:sz="2" w:space="0" w:color="000000"/>
+            </w:tcBorders>
+            <w:shd w:val="clear" w:color="auto" w:fill="auto"/>
+            <w:tcMar>
+              <w:left w:w="54" w:type="dxa"/>
+            </w:tcMar>
+          </w:tcPr>
+          <w:p>
+            <w:pPr>
+              <w:pStyle w:val="TableContents"/>
+              <w:rPr>
+                <w:bCs/>
+              </w:rPr>
+            </w:pPr>
+            <w:r>
+              <w:rPr>
+                <w:bCs/>
+              </w:rPr>
+              <w:t>User is informed that their format is invalid.</w:t>
             </w:r>
           </w:p>
         </w:tc>
@@ -8396,21 +8139,7 @@
               <w:rPr>
                 <w:bCs/>
               </w:rPr>
-              <w:t xml:space="preserve"> in standard mode after withdrawal, transfer, </w:t>
-            </w:r>
-            <w:proofErr w:type="spellStart"/>
-            <w:r>
-              <w:rPr>
-                <w:bCs/>
-              </w:rPr>
-              <w:t>paybill</w:t>
-            </w:r>
-            <w:proofErr w:type="spellEnd"/>
-            <w:r>
-              <w:rPr>
-                <w:bCs/>
-              </w:rPr>
-              <w:t>, deposit for SP and NS</w:t>
+              <w:t xml:space="preserve"> in standard mode after withdrawal, transfer, paybill, deposit for SP and NS</w:t>
             </w:r>
           </w:p>
         </w:tc>
@@ -8565,21 +8294,7 @@
               <w:rPr>
                 <w:bCs/>
               </w:rPr>
-              <w:t xml:space="preserve">Test use of deposited funds with withdraw, </w:t>
-            </w:r>
-            <w:proofErr w:type="spellStart"/>
-            <w:r>
-              <w:rPr>
-                <w:bCs/>
-              </w:rPr>
-              <w:t>paybill</w:t>
-            </w:r>
-            <w:proofErr w:type="spellEnd"/>
-            <w:r>
-              <w:rPr>
-                <w:bCs/>
-              </w:rPr>
-              <w:t>, and transfer in standard &amp; admin mode.</w:t>
+              <w:t>Test use of deposited funds with withdraw, paybill, and transfer in standard &amp; admin mode.</w:t>
             </w:r>
           </w:p>
         </w:tc>
@@ -8989,7 +8704,21 @@
               <w:pStyle w:val="TableContents"/>
             </w:pPr>
             <w:r>
-              <w:t>Verify account creation (with invalid name input - to long).</w:t>
+              <w:t xml:space="preserve">Verify account creation (with invalid name input </w:t>
+            </w:r>
+            <w:r>
+              <w:t>–</w:t>
+            </w:r>
+            <w:r>
+              <w:t xml:space="preserve"> to</w:t>
+            </w:r>
+            <w:r>
+              <w:t>o</w:t>
+            </w:r>
+            <w:bookmarkStart w:id="0" w:name="_GoBack"/>
+            <w:bookmarkEnd w:id="0"/>
+            <w:r>
+              <w:t xml:space="preserve"> long).</w:t>
             </w:r>
           </w:p>
         </w:tc>
@@ -9195,15 +8924,7 @@
               <w:pStyle w:val="TableContents"/>
             </w:pPr>
             <w:r>
-              <w:t xml:space="preserve">Verify account creation (with invalid </w:t>
-            </w:r>
-            <w:proofErr w:type="spellStart"/>
-            <w:r>
-              <w:t>inital</w:t>
-            </w:r>
-            <w:proofErr w:type="spellEnd"/>
-            <w:r>
-              <w:t xml:space="preserve"> balance input).</w:t>
+              <w:t>Verify account creation (with invalid inital balance input).</w:t>
             </w:r>
           </w:p>
         </w:tc>
@@ -9245,17 +8966,7 @@
               <w:pStyle w:val="TableContents"/>
             </w:pPr>
             <w:r>
-              <w:t xml:space="preserve">Transaction is denied and the admin is notified that the initial balance is </w:t>
-            </w:r>
-            <w:proofErr w:type="spellStart"/>
-            <w:proofErr w:type="gramStart"/>
-            <w:r>
-              <w:t>to</w:t>
-            </w:r>
-            <w:proofErr w:type="spellEnd"/>
-            <w:proofErr w:type="gramEnd"/>
-            <w:r>
-              <w:t xml:space="preserve"> much.</w:t>
+              <w:t>Transaction is denied and the admin is notified that the initial balance is to much.</w:t>
             </w:r>
           </w:p>
         </w:tc>
@@ -9358,17 +9069,7 @@
               <w:pStyle w:val="TableContents"/>
             </w:pPr>
             <w:r>
-              <w:t xml:space="preserve">Transaction is denied and the admin is notified that the initial balance is </w:t>
-            </w:r>
-            <w:proofErr w:type="spellStart"/>
-            <w:proofErr w:type="gramStart"/>
-            <w:r>
-              <w:t>to</w:t>
-            </w:r>
-            <w:proofErr w:type="spellEnd"/>
-            <w:proofErr w:type="gramEnd"/>
-            <w:r>
-              <w:t xml:space="preserve"> much.</w:t>
+              <w:t>Transaction is denied and the admin is notified that the initial balance is to much.</w:t>
             </w:r>
           </w:p>
         </w:tc>
@@ -9429,15 +9130,7 @@
               <w:pStyle w:val="TableContents"/>
             </w:pPr>
             <w:r>
-              <w:t xml:space="preserve">Verify normal users </w:t>
-            </w:r>
-            <w:proofErr w:type="spellStart"/>
-            <w:r>
-              <w:t>can not</w:t>
-            </w:r>
-            <w:proofErr w:type="spellEnd"/>
-            <w:r>
-              <w:t xml:space="preserve"> access the create feature.</w:t>
+              <w:t>Verify normal users can not access the create feature.</w:t>
             </w:r>
           </w:p>
         </w:tc>
@@ -10155,15 +9848,7 @@
               <w:pStyle w:val="TableContents"/>
             </w:pPr>
             <w:r>
-              <w:t xml:space="preserve">Verify normal users </w:t>
-            </w:r>
-            <w:proofErr w:type="spellStart"/>
-            <w:r>
-              <w:t>can not</w:t>
-            </w:r>
-            <w:proofErr w:type="spellEnd"/>
-            <w:r>
-              <w:t xml:space="preserve"> access the disable feature.</w:t>
+              <w:t>Verify normal users can not access the disable feature.</w:t>
             </w:r>
           </w:p>
         </w:tc>
@@ -10369,15 +10054,7 @@
               <w:pStyle w:val="TableContents"/>
             </w:pPr>
             <w:r>
-              <w:t xml:space="preserve">Verify user </w:t>
-            </w:r>
-            <w:proofErr w:type="spellStart"/>
-            <w:r>
-              <w:t>can not</w:t>
-            </w:r>
-            <w:proofErr w:type="spellEnd"/>
-            <w:r>
-              <w:t xml:space="preserve"> do transactions to a deleted account. </w:t>
+              <w:t xml:space="preserve">Verify user can not do transactions to a deleted account. </w:t>
             </w:r>
           </w:p>
         </w:tc>
@@ -10480,15 +10157,7 @@
               <w:pStyle w:val="TableContents"/>
             </w:pPr>
             <w:r>
-              <w:t xml:space="preserve">Verify admin </w:t>
-            </w:r>
-            <w:proofErr w:type="spellStart"/>
-            <w:r>
-              <w:t>can not</w:t>
-            </w:r>
-            <w:proofErr w:type="spellEnd"/>
-            <w:r>
-              <w:t xml:space="preserve"> do transactions to a deleted account.</w:t>
+              <w:t>Verify admin can not do transactions to a deleted account.</w:t>
             </w:r>
           </w:p>
         </w:tc>
@@ -11515,15 +11184,7 @@
               <w:pStyle w:val="TableContents"/>
             </w:pPr>
             <w:r>
-              <w:t xml:space="preserve">Verify user </w:t>
-            </w:r>
-            <w:proofErr w:type="spellStart"/>
-            <w:r>
-              <w:t>paybill</w:t>
-            </w:r>
-            <w:proofErr w:type="spellEnd"/>
-            <w:r>
-              <w:t xml:space="preserve"> transaction can no longer be done to a disabled account - user. </w:t>
+              <w:t xml:space="preserve">Verify user paybill transaction can no longer be done to a disabled account - user. </w:t>
             </w:r>
           </w:p>
         </w:tc>
@@ -11548,15 +11209,7 @@
             </w:r>
             <w:r>
               <w:lastRenderedPageBreak/>
-              <w:t xml:space="preserve">amount of money to pay in the </w:t>
-            </w:r>
-            <w:proofErr w:type="spellStart"/>
-            <w:r>
-              <w:t>paybill</w:t>
-            </w:r>
-            <w:proofErr w:type="spellEnd"/>
-            <w:r>
-              <w:t xml:space="preserve"> feature.</w:t>
+              <w:t>amount of money to pay in the paybill feature.</w:t>
             </w:r>
           </w:p>
         </w:tc>
@@ -12258,44 +11911,28 @@
               <w:pStyle w:val="TableContents"/>
             </w:pPr>
             <w:r>
-              <w:t xml:space="preserve">Verify user </w:t>
-            </w:r>
-            <w:proofErr w:type="spellStart"/>
-            <w:r>
-              <w:t>paybill</w:t>
-            </w:r>
-            <w:proofErr w:type="spellEnd"/>
-            <w:r>
-              <w:t xml:space="preserve"> transaction can no longer be done to a disabled account - admin. </w:t>
-            </w:r>
-          </w:p>
-        </w:tc>
-        <w:tc>
-          <w:tcPr>
-            <w:tcW w:w="2493" w:type="dxa"/>
-            <w:tcBorders>
-              <w:left w:val="single" w:sz="2" w:space="0" w:color="000000"/>
-              <w:bottom w:val="single" w:sz="2" w:space="0" w:color="000000"/>
-            </w:tcBorders>
-            <w:shd w:val="clear" w:color="auto" w:fill="auto"/>
-            <w:tcMar>
-              <w:left w:w="54" w:type="dxa"/>
-            </w:tcMar>
-          </w:tcPr>
-          <w:p>
-            <w:pPr>
-              <w:pStyle w:val="TableContents"/>
-            </w:pPr>
-            <w:r>
-              <w:t xml:space="preserve">Enter the disabled account's correct account holder's name, account number, company, and an amount of money to pay in the </w:t>
-            </w:r>
-            <w:proofErr w:type="spellStart"/>
-            <w:r>
-              <w:t>paybill</w:t>
-            </w:r>
-            <w:proofErr w:type="spellEnd"/>
-            <w:r>
-              <w:t xml:space="preserve"> feature.</w:t>
+              <w:t xml:space="preserve">Verify user paybill transaction can no longer be done to a disabled account - admin. </w:t>
+            </w:r>
+          </w:p>
+        </w:tc>
+        <w:tc>
+          <w:tcPr>
+            <w:tcW w:w="2493" w:type="dxa"/>
+            <w:tcBorders>
+              <w:left w:val="single" w:sz="2" w:space="0" w:color="000000"/>
+              <w:bottom w:val="single" w:sz="2" w:space="0" w:color="000000"/>
+            </w:tcBorders>
+            <w:shd w:val="clear" w:color="auto" w:fill="auto"/>
+            <w:tcMar>
+              <w:left w:w="54" w:type="dxa"/>
+            </w:tcMar>
+          </w:tcPr>
+          <w:p>
+            <w:pPr>
+              <w:pStyle w:val="TableContents"/>
+            </w:pPr>
+            <w:r>
+              <w:t>Enter the disabled account's correct account holder's name, account number, company, and an amount of money to pay in the paybill feature.</w:t>
             </w:r>
           </w:p>
         </w:tc>
@@ -13313,52 +12950,28 @@
               <w:pStyle w:val="TableContents"/>
             </w:pPr>
             <w:r>
-              <w:t xml:space="preserve">Verify normal users </w:t>
-            </w:r>
-            <w:proofErr w:type="spellStart"/>
-            <w:r>
-              <w:t>can not</w:t>
-            </w:r>
-            <w:proofErr w:type="spellEnd"/>
-            <w:r>
-              <w:t xml:space="preserve"> access the </w:t>
-            </w:r>
-            <w:proofErr w:type="spellStart"/>
-            <w:r>
-              <w:t>changeplan</w:t>
-            </w:r>
-            <w:proofErr w:type="spellEnd"/>
-            <w:r>
-              <w:t xml:space="preserve"> feature.</w:t>
-            </w:r>
-          </w:p>
-        </w:tc>
-        <w:tc>
-          <w:tcPr>
-            <w:tcW w:w="2493" w:type="dxa"/>
-            <w:tcBorders>
-              <w:left w:val="single" w:sz="2" w:space="0" w:color="000000"/>
-              <w:bottom w:val="single" w:sz="2" w:space="0" w:color="000000"/>
-            </w:tcBorders>
-            <w:shd w:val="clear" w:color="auto" w:fill="auto"/>
-            <w:tcMar>
-              <w:left w:w="54" w:type="dxa"/>
-            </w:tcMar>
-          </w:tcPr>
-          <w:p>
-            <w:pPr>
-              <w:pStyle w:val="TableContents"/>
-            </w:pPr>
-            <w:r>
-              <w:t xml:space="preserve">Normal user attempts to use the </w:t>
-            </w:r>
-            <w:proofErr w:type="spellStart"/>
-            <w:r>
-              <w:t>changeplan</w:t>
-            </w:r>
-            <w:proofErr w:type="spellEnd"/>
-            <w:r>
-              <w:t xml:space="preserve"> feature.</w:t>
+              <w:t>Verify normal users can not access the changeplan feature.</w:t>
+            </w:r>
+          </w:p>
+        </w:tc>
+        <w:tc>
+          <w:tcPr>
+            <w:tcW w:w="2493" w:type="dxa"/>
+            <w:tcBorders>
+              <w:left w:val="single" w:sz="2" w:space="0" w:color="000000"/>
+              <w:bottom w:val="single" w:sz="2" w:space="0" w:color="000000"/>
+            </w:tcBorders>
+            <w:shd w:val="clear" w:color="auto" w:fill="auto"/>
+            <w:tcMar>
+              <w:left w:w="54" w:type="dxa"/>
+            </w:tcMar>
+          </w:tcPr>
+          <w:p>
+            <w:pPr>
+              <w:pStyle w:val="TableContents"/>
+            </w:pPr>
+            <w:r>
+              <w:t>Normal user attempts to use the changeplan feature.</w:t>
             </w:r>
           </w:p>
         </w:tc>
@@ -14262,21 +13875,7 @@
               <w:rPr>
                 <w:bCs/>
               </w:rPr>
-              <w:t xml:space="preserve">Verify normal users </w:t>
-            </w:r>
-            <w:proofErr w:type="spellStart"/>
-            <w:r>
-              <w:rPr>
-                <w:bCs/>
-              </w:rPr>
-              <w:t>can not</w:t>
-            </w:r>
-            <w:proofErr w:type="spellEnd"/>
-            <w:r>
-              <w:rPr>
-                <w:bCs/>
-              </w:rPr>
-              <w:t xml:space="preserve"> access the enable feature.</w:t>
+              <w:t>Verify normal users can not access the enable feature.</w:t>
             </w:r>
           </w:p>
         </w:tc>
@@ -14638,35 +14237,7 @@
               <w:rPr>
                 <w:bCs/>
               </w:rPr>
-              <w:t xml:space="preserve">After enabling, admin and user try withdrawal, transfer, </w:t>
-            </w:r>
-            <w:proofErr w:type="spellStart"/>
-            <w:r>
-              <w:rPr>
-                <w:bCs/>
-              </w:rPr>
-              <w:t>paybill</w:t>
-            </w:r>
-            <w:proofErr w:type="spellEnd"/>
-            <w:r>
-              <w:rPr>
-                <w:bCs/>
-              </w:rPr>
-              <w:t xml:space="preserve">, deposit, </w:t>
-            </w:r>
-            <w:proofErr w:type="spellStart"/>
-            <w:r>
-              <w:rPr>
-                <w:bCs/>
-              </w:rPr>
-              <w:t>changeplan</w:t>
-            </w:r>
-            <w:proofErr w:type="spellEnd"/>
-            <w:r>
-              <w:rPr>
-                <w:bCs/>
-              </w:rPr>
-              <w:t xml:space="preserve"> and di</w:t>
+              <w:t>After enabling, admin and user try withdrawal, transfer, paybill, deposit, changeplan and di</w:t>
             </w:r>
             <w:r>
               <w:rPr>

</xml_diff>

<commit_message>
fixed delete test cases
</commit_message>
<xml_diff>
--- a/Lab2/To_Submit/Test_Cases.docx
+++ b/Lab2/To_Submit/Test_Cases.docx
@@ -8715,422 +8715,431 @@
             <w:r>
               <w:t>o</w:t>
             </w:r>
+            <w:r>
+              <w:t xml:space="preserve"> long).</w:t>
+            </w:r>
+          </w:p>
+        </w:tc>
+        <w:tc>
+          <w:tcPr>
+            <w:tcW w:w="2493" w:type="dxa"/>
+            <w:tcBorders>
+              <w:left w:val="single" w:sz="2" w:space="0" w:color="000000"/>
+              <w:bottom w:val="single" w:sz="2" w:space="0" w:color="000000"/>
+            </w:tcBorders>
+            <w:shd w:val="clear" w:color="auto" w:fill="auto"/>
+            <w:tcMar>
+              <w:left w:w="54" w:type="dxa"/>
+            </w:tcMar>
+          </w:tcPr>
+          <w:p>
+            <w:pPr>
+              <w:pStyle w:val="TableContents"/>
+            </w:pPr>
+            <w:r>
+              <w:t>Admin enters an account holder's name that is greater than 20 characters and initial balance less than $99999.99 into the create feature.</w:t>
+            </w:r>
+          </w:p>
+        </w:tc>
+        <w:tc>
+          <w:tcPr>
+            <w:tcW w:w="2493" w:type="dxa"/>
+            <w:tcBorders>
+              <w:left w:val="single" w:sz="2" w:space="0" w:color="000000"/>
+              <w:bottom w:val="single" w:sz="2" w:space="0" w:color="000000"/>
+            </w:tcBorders>
+            <w:shd w:val="clear" w:color="auto" w:fill="auto"/>
+            <w:tcMar>
+              <w:left w:w="54" w:type="dxa"/>
+            </w:tcMar>
+          </w:tcPr>
+          <w:p>
+            <w:pPr>
+              <w:pStyle w:val="TableContents"/>
+            </w:pPr>
+            <w:r>
+              <w:t>Transaction is allowed but the name is truncated to 20 characters.</w:t>
+            </w:r>
+          </w:p>
+        </w:tc>
+        <w:tc>
+          <w:tcPr>
+            <w:tcW w:w="2493" w:type="dxa"/>
+            <w:tcBorders>
+              <w:left w:val="single" w:sz="2" w:space="0" w:color="000000"/>
+              <w:bottom w:val="single" w:sz="2" w:space="0" w:color="000000"/>
+              <w:right w:val="single" w:sz="2" w:space="0" w:color="000000"/>
+            </w:tcBorders>
+            <w:shd w:val="clear" w:color="auto" w:fill="auto"/>
+            <w:tcMar>
+              <w:left w:w="54" w:type="dxa"/>
+            </w:tcMar>
+          </w:tcPr>
+          <w:p>
+            <w:pPr>
+              <w:pStyle w:val="TableContents"/>
+            </w:pPr>
+            <w:r>
+              <w:t>crte001.in</w:t>
+            </w:r>
+          </w:p>
+          <w:p>
+            <w:pPr>
+              <w:pStyle w:val="TableContents"/>
+            </w:pPr>
+            <w:r>
+              <w:t>crte001.out</w:t>
+            </w:r>
+          </w:p>
+          <w:p>
+            <w:pPr>
+              <w:pStyle w:val="TableContents"/>
+            </w:pPr>
+            <w:r>
+              <w:t>crte001.trans</w:t>
+            </w:r>
+          </w:p>
+        </w:tc>
+      </w:tr>
+      <w:tr>
+        <w:tc>
+          <w:tcPr>
+            <w:tcW w:w="2493" w:type="dxa"/>
+            <w:tcBorders>
+              <w:left w:val="single" w:sz="2" w:space="0" w:color="000000"/>
+              <w:bottom w:val="single" w:sz="2" w:space="0" w:color="000000"/>
+            </w:tcBorders>
+            <w:shd w:val="clear" w:color="auto" w:fill="auto"/>
+            <w:tcMar>
+              <w:left w:w="54" w:type="dxa"/>
+            </w:tcMar>
+          </w:tcPr>
+          <w:p>
+            <w:pPr>
+              <w:pStyle w:val="TableContents"/>
+            </w:pPr>
+            <w:r>
+              <w:t>Verify account creation (with invalid name input - used already).</w:t>
+            </w:r>
+          </w:p>
+        </w:tc>
+        <w:tc>
+          <w:tcPr>
+            <w:tcW w:w="2493" w:type="dxa"/>
+            <w:tcBorders>
+              <w:left w:val="single" w:sz="2" w:space="0" w:color="000000"/>
+              <w:bottom w:val="single" w:sz="2" w:space="0" w:color="000000"/>
+            </w:tcBorders>
+            <w:shd w:val="clear" w:color="auto" w:fill="auto"/>
+            <w:tcMar>
+              <w:left w:w="54" w:type="dxa"/>
+            </w:tcMar>
+          </w:tcPr>
+          <w:p>
+            <w:pPr>
+              <w:pStyle w:val="TableContents"/>
+            </w:pPr>
+            <w:r>
+              <w:t>Admin enters an account holder's name that is already used.</w:t>
+            </w:r>
+          </w:p>
+        </w:tc>
+        <w:tc>
+          <w:tcPr>
+            <w:tcW w:w="2493" w:type="dxa"/>
+            <w:tcBorders>
+              <w:left w:val="single" w:sz="2" w:space="0" w:color="000000"/>
+              <w:bottom w:val="single" w:sz="2" w:space="0" w:color="000000"/>
+            </w:tcBorders>
+            <w:shd w:val="clear" w:color="auto" w:fill="auto"/>
+            <w:tcMar>
+              <w:left w:w="54" w:type="dxa"/>
+            </w:tcMar>
+          </w:tcPr>
+          <w:p>
+            <w:pPr>
+              <w:pStyle w:val="TableContents"/>
+            </w:pPr>
+            <w:r>
+              <w:t>Transaction is not allowed because the name is already taken.</w:t>
+            </w:r>
+          </w:p>
+        </w:tc>
+        <w:tc>
+          <w:tcPr>
+            <w:tcW w:w="2493" w:type="dxa"/>
+            <w:tcBorders>
+              <w:left w:val="single" w:sz="2" w:space="0" w:color="000000"/>
+              <w:bottom w:val="single" w:sz="2" w:space="0" w:color="000000"/>
+              <w:right w:val="single" w:sz="2" w:space="0" w:color="000000"/>
+            </w:tcBorders>
+            <w:shd w:val="clear" w:color="auto" w:fill="auto"/>
+            <w:tcMar>
+              <w:left w:w="54" w:type="dxa"/>
+            </w:tcMar>
+          </w:tcPr>
+          <w:p>
+            <w:pPr>
+              <w:pStyle w:val="TableContents"/>
+            </w:pPr>
+            <w:r>
+              <w:t>crte002.in</w:t>
+            </w:r>
+          </w:p>
+          <w:p>
+            <w:pPr>
+              <w:pStyle w:val="TableContents"/>
+            </w:pPr>
+            <w:r>
+              <w:t>crte002.out</w:t>
+            </w:r>
+          </w:p>
+          <w:p>
+            <w:pPr>
+              <w:pStyle w:val="TableContents"/>
+            </w:pPr>
+            <w:r>
+              <w:t>crte002.trans</w:t>
+            </w:r>
+          </w:p>
+        </w:tc>
+      </w:tr>
+      <w:tr>
+        <w:tc>
+          <w:tcPr>
+            <w:tcW w:w="2493" w:type="dxa"/>
+            <w:tcBorders>
+              <w:left w:val="single" w:sz="2" w:space="0" w:color="000000"/>
+              <w:bottom w:val="single" w:sz="2" w:space="0" w:color="000000"/>
+            </w:tcBorders>
+            <w:shd w:val="clear" w:color="auto" w:fill="auto"/>
+            <w:tcMar>
+              <w:left w:w="54" w:type="dxa"/>
+            </w:tcMar>
+          </w:tcPr>
+          <w:p>
+            <w:pPr>
+              <w:pStyle w:val="TableContents"/>
+            </w:pPr>
+            <w:r>
+              <w:t>Verify account creation (with invalid inital balance input).</w:t>
+            </w:r>
+          </w:p>
+        </w:tc>
+        <w:tc>
+          <w:tcPr>
+            <w:tcW w:w="2493" w:type="dxa"/>
+            <w:tcBorders>
+              <w:left w:val="single" w:sz="2" w:space="0" w:color="000000"/>
+              <w:bottom w:val="single" w:sz="2" w:space="0" w:color="000000"/>
+            </w:tcBorders>
+            <w:shd w:val="clear" w:color="auto" w:fill="auto"/>
+            <w:tcMar>
+              <w:left w:w="54" w:type="dxa"/>
+            </w:tcMar>
+          </w:tcPr>
+          <w:p>
+            <w:pPr>
+              <w:pStyle w:val="TableContents"/>
+            </w:pPr>
+            <w:r>
+              <w:t>Admin enters an account holder's name that is less than or equal to 20 characters and initial balance greater than $99999.99 into the create feature.</w:t>
+            </w:r>
+          </w:p>
+        </w:tc>
+        <w:tc>
+          <w:tcPr>
+            <w:tcW w:w="2493" w:type="dxa"/>
+            <w:tcBorders>
+              <w:left w:val="single" w:sz="2" w:space="0" w:color="000000"/>
+              <w:bottom w:val="single" w:sz="2" w:space="0" w:color="000000"/>
+            </w:tcBorders>
+            <w:shd w:val="clear" w:color="auto" w:fill="auto"/>
+            <w:tcMar>
+              <w:left w:w="54" w:type="dxa"/>
+            </w:tcMar>
+          </w:tcPr>
+          <w:p>
+            <w:pPr>
+              <w:pStyle w:val="TableContents"/>
+            </w:pPr>
+            <w:r>
+              <w:t>Transaction is denied and the admin is notified that the initial balance is to much.</w:t>
+            </w:r>
+          </w:p>
+        </w:tc>
+        <w:tc>
+          <w:tcPr>
+            <w:tcW w:w="2493" w:type="dxa"/>
+            <w:tcBorders>
+              <w:left w:val="single" w:sz="2" w:space="0" w:color="000000"/>
+              <w:bottom w:val="single" w:sz="2" w:space="0" w:color="000000"/>
+              <w:right w:val="single" w:sz="2" w:space="0" w:color="000000"/>
+            </w:tcBorders>
+            <w:shd w:val="clear" w:color="auto" w:fill="auto"/>
+            <w:tcMar>
+              <w:left w:w="54" w:type="dxa"/>
+            </w:tcMar>
+          </w:tcPr>
+          <w:p>
+            <w:pPr>
+              <w:pStyle w:val="TableContents"/>
+            </w:pPr>
+            <w:r>
+              <w:t>crte003.in</w:t>
+            </w:r>
+          </w:p>
+          <w:p>
+            <w:pPr>
+              <w:pStyle w:val="TableContents"/>
+            </w:pPr>
+            <w:r>
+              <w:t>crte003.out</w:t>
+            </w:r>
+          </w:p>
+          <w:p>
+            <w:pPr>
+              <w:pStyle w:val="TableContents"/>
+            </w:pPr>
+            <w:r>
+              <w:t>crte003.trans</w:t>
+            </w:r>
+          </w:p>
+        </w:tc>
+      </w:tr>
+      <w:tr>
+        <w:tc>
+          <w:tcPr>
+            <w:tcW w:w="2493" w:type="dxa"/>
+            <w:tcBorders>
+              <w:left w:val="single" w:sz="2" w:space="0" w:color="000000"/>
+              <w:bottom w:val="single" w:sz="2" w:space="0" w:color="000000"/>
+            </w:tcBorders>
+            <w:shd w:val="clear" w:color="auto" w:fill="auto"/>
+            <w:tcMar>
+              <w:left w:w="54" w:type="dxa"/>
+            </w:tcMar>
+          </w:tcPr>
+          <w:p>
+            <w:pPr>
+              <w:pStyle w:val="TableContents"/>
+            </w:pPr>
+            <w:r>
+              <w:t>Verify account creation (with both inputs being invalid).</w:t>
+            </w:r>
+          </w:p>
+        </w:tc>
+        <w:tc>
+          <w:tcPr>
+            <w:tcW w:w="2493" w:type="dxa"/>
+            <w:tcBorders>
+              <w:left w:val="single" w:sz="2" w:space="0" w:color="000000"/>
+              <w:bottom w:val="single" w:sz="2" w:space="0" w:color="000000"/>
+            </w:tcBorders>
+            <w:shd w:val="clear" w:color="auto" w:fill="auto"/>
+            <w:tcMar>
+              <w:left w:w="54" w:type="dxa"/>
+            </w:tcMar>
+          </w:tcPr>
+          <w:p>
+            <w:pPr>
+              <w:pStyle w:val="TableContents"/>
+            </w:pPr>
+            <w:r>
+              <w:t>Admin enters an account holder's name that is greater than 20 characters and initial balance greater than $99999.99 into the create feature.</w:t>
+            </w:r>
+          </w:p>
+        </w:tc>
+        <w:tc>
+          <w:tcPr>
+            <w:tcW w:w="2493" w:type="dxa"/>
+            <w:tcBorders>
+              <w:left w:val="single" w:sz="2" w:space="0" w:color="000000"/>
+              <w:bottom w:val="single" w:sz="2" w:space="0" w:color="000000"/>
+            </w:tcBorders>
+            <w:shd w:val="clear" w:color="auto" w:fill="auto"/>
+            <w:tcMar>
+              <w:left w:w="54" w:type="dxa"/>
+            </w:tcMar>
+          </w:tcPr>
+          <w:p>
+            <w:pPr>
+              <w:pStyle w:val="TableContents"/>
+            </w:pPr>
+            <w:r>
+              <w:t>Transaction is denied and the admin is notified that the initial balance is to</w:t>
+            </w:r>
+            <w:r>
+              <w:t>o</w:t>
+            </w:r>
+            <w:r>
+              <w:t xml:space="preserve"> much.</w:t>
+            </w:r>
+          </w:p>
+        </w:tc>
+        <w:tc>
+          <w:tcPr>
+            <w:tcW w:w="2493" w:type="dxa"/>
+            <w:tcBorders>
+              <w:left w:val="single" w:sz="2" w:space="0" w:color="000000"/>
+              <w:bottom w:val="single" w:sz="2" w:space="0" w:color="000000"/>
+              <w:right w:val="single" w:sz="2" w:space="0" w:color="000000"/>
+            </w:tcBorders>
+            <w:shd w:val="clear" w:color="auto" w:fill="auto"/>
+            <w:tcMar>
+              <w:left w:w="54" w:type="dxa"/>
+            </w:tcMar>
+          </w:tcPr>
+          <w:p>
+            <w:pPr>
+              <w:pStyle w:val="TableContents"/>
+            </w:pPr>
+            <w:r>
+              <w:t>crte004.in</w:t>
+            </w:r>
+          </w:p>
+          <w:p>
+            <w:pPr>
+              <w:pStyle w:val="TableContents"/>
+            </w:pPr>
+            <w:r>
+              <w:t>crte004.out</w:t>
+            </w:r>
+          </w:p>
+          <w:p>
+            <w:pPr>
+              <w:pStyle w:val="TableContents"/>
+            </w:pPr>
+            <w:r>
+              <w:t>crte004.trans</w:t>
+            </w:r>
+          </w:p>
+        </w:tc>
+      </w:tr>
+      <w:tr>
+        <w:tc>
+          <w:tcPr>
+            <w:tcW w:w="2493" w:type="dxa"/>
+            <w:tcBorders>
+              <w:left w:val="single" w:sz="2" w:space="0" w:color="000000"/>
+              <w:bottom w:val="single" w:sz="2" w:space="0" w:color="000000"/>
+            </w:tcBorders>
+            <w:shd w:val="clear" w:color="auto" w:fill="auto"/>
+            <w:tcMar>
+              <w:left w:w="54" w:type="dxa"/>
+            </w:tcMar>
+          </w:tcPr>
+          <w:p>
+            <w:pPr>
+              <w:pStyle w:val="TableContents"/>
+            </w:pPr>
+            <w:r>
+              <w:t>Verify normal users can</w:t>
+            </w:r>
             <w:bookmarkStart w:id="0" w:name="_GoBack"/>
             <w:bookmarkEnd w:id="0"/>
             <w:r>
-              <w:t xml:space="preserve"> long).</w:t>
-            </w:r>
-          </w:p>
-        </w:tc>
-        <w:tc>
-          <w:tcPr>
-            <w:tcW w:w="2493" w:type="dxa"/>
-            <w:tcBorders>
-              <w:left w:val="single" w:sz="2" w:space="0" w:color="000000"/>
-              <w:bottom w:val="single" w:sz="2" w:space="0" w:color="000000"/>
-            </w:tcBorders>
-            <w:shd w:val="clear" w:color="auto" w:fill="auto"/>
-            <w:tcMar>
-              <w:left w:w="54" w:type="dxa"/>
-            </w:tcMar>
-          </w:tcPr>
-          <w:p>
-            <w:pPr>
-              <w:pStyle w:val="TableContents"/>
-            </w:pPr>
-            <w:r>
-              <w:t>Admin enters an account holder's name that is greater than 20 characters and initial balance less than $99999.99 into the create feature.</w:t>
-            </w:r>
-          </w:p>
-        </w:tc>
-        <w:tc>
-          <w:tcPr>
-            <w:tcW w:w="2493" w:type="dxa"/>
-            <w:tcBorders>
-              <w:left w:val="single" w:sz="2" w:space="0" w:color="000000"/>
-              <w:bottom w:val="single" w:sz="2" w:space="0" w:color="000000"/>
-            </w:tcBorders>
-            <w:shd w:val="clear" w:color="auto" w:fill="auto"/>
-            <w:tcMar>
-              <w:left w:w="54" w:type="dxa"/>
-            </w:tcMar>
-          </w:tcPr>
-          <w:p>
-            <w:pPr>
-              <w:pStyle w:val="TableContents"/>
-            </w:pPr>
-            <w:r>
-              <w:t>Transaction is allowed but the name is truncated to 20 characters.</w:t>
-            </w:r>
-          </w:p>
-        </w:tc>
-        <w:tc>
-          <w:tcPr>
-            <w:tcW w:w="2493" w:type="dxa"/>
-            <w:tcBorders>
-              <w:left w:val="single" w:sz="2" w:space="0" w:color="000000"/>
-              <w:bottom w:val="single" w:sz="2" w:space="0" w:color="000000"/>
-              <w:right w:val="single" w:sz="2" w:space="0" w:color="000000"/>
-            </w:tcBorders>
-            <w:shd w:val="clear" w:color="auto" w:fill="auto"/>
-            <w:tcMar>
-              <w:left w:w="54" w:type="dxa"/>
-            </w:tcMar>
-          </w:tcPr>
-          <w:p>
-            <w:pPr>
-              <w:pStyle w:val="TableContents"/>
-            </w:pPr>
-            <w:r>
-              <w:t>crte001.in</w:t>
-            </w:r>
-          </w:p>
-          <w:p>
-            <w:pPr>
-              <w:pStyle w:val="TableContents"/>
-            </w:pPr>
-            <w:r>
-              <w:t>crte001.out</w:t>
-            </w:r>
-          </w:p>
-          <w:p>
-            <w:pPr>
-              <w:pStyle w:val="TableContents"/>
-            </w:pPr>
-            <w:r>
-              <w:t>crte001.trans</w:t>
-            </w:r>
-          </w:p>
-        </w:tc>
-      </w:tr>
-      <w:tr>
-        <w:tc>
-          <w:tcPr>
-            <w:tcW w:w="2493" w:type="dxa"/>
-            <w:tcBorders>
-              <w:left w:val="single" w:sz="2" w:space="0" w:color="000000"/>
-              <w:bottom w:val="single" w:sz="2" w:space="0" w:color="000000"/>
-            </w:tcBorders>
-            <w:shd w:val="clear" w:color="auto" w:fill="auto"/>
-            <w:tcMar>
-              <w:left w:w="54" w:type="dxa"/>
-            </w:tcMar>
-          </w:tcPr>
-          <w:p>
-            <w:pPr>
-              <w:pStyle w:val="TableContents"/>
-            </w:pPr>
-            <w:r>
-              <w:t>Verify account creation (with invalid name input - used already).</w:t>
-            </w:r>
-          </w:p>
-        </w:tc>
-        <w:tc>
-          <w:tcPr>
-            <w:tcW w:w="2493" w:type="dxa"/>
-            <w:tcBorders>
-              <w:left w:val="single" w:sz="2" w:space="0" w:color="000000"/>
-              <w:bottom w:val="single" w:sz="2" w:space="0" w:color="000000"/>
-            </w:tcBorders>
-            <w:shd w:val="clear" w:color="auto" w:fill="auto"/>
-            <w:tcMar>
-              <w:left w:w="54" w:type="dxa"/>
-            </w:tcMar>
-          </w:tcPr>
-          <w:p>
-            <w:pPr>
-              <w:pStyle w:val="TableContents"/>
-            </w:pPr>
-            <w:r>
-              <w:t>Admin enters an account holder's name that is already used.</w:t>
-            </w:r>
-          </w:p>
-        </w:tc>
-        <w:tc>
-          <w:tcPr>
-            <w:tcW w:w="2493" w:type="dxa"/>
-            <w:tcBorders>
-              <w:left w:val="single" w:sz="2" w:space="0" w:color="000000"/>
-              <w:bottom w:val="single" w:sz="2" w:space="0" w:color="000000"/>
-            </w:tcBorders>
-            <w:shd w:val="clear" w:color="auto" w:fill="auto"/>
-            <w:tcMar>
-              <w:left w:w="54" w:type="dxa"/>
-            </w:tcMar>
-          </w:tcPr>
-          <w:p>
-            <w:pPr>
-              <w:pStyle w:val="TableContents"/>
-            </w:pPr>
-            <w:r>
-              <w:t>Transaction is not allowed because the name is already taken.</w:t>
-            </w:r>
-          </w:p>
-        </w:tc>
-        <w:tc>
-          <w:tcPr>
-            <w:tcW w:w="2493" w:type="dxa"/>
-            <w:tcBorders>
-              <w:left w:val="single" w:sz="2" w:space="0" w:color="000000"/>
-              <w:bottom w:val="single" w:sz="2" w:space="0" w:color="000000"/>
-              <w:right w:val="single" w:sz="2" w:space="0" w:color="000000"/>
-            </w:tcBorders>
-            <w:shd w:val="clear" w:color="auto" w:fill="auto"/>
-            <w:tcMar>
-              <w:left w:w="54" w:type="dxa"/>
-            </w:tcMar>
-          </w:tcPr>
-          <w:p>
-            <w:pPr>
-              <w:pStyle w:val="TableContents"/>
-            </w:pPr>
-            <w:r>
-              <w:t>crte002.in</w:t>
-            </w:r>
-          </w:p>
-          <w:p>
-            <w:pPr>
-              <w:pStyle w:val="TableContents"/>
-            </w:pPr>
-            <w:r>
-              <w:t>crte002.out</w:t>
-            </w:r>
-          </w:p>
-          <w:p>
-            <w:pPr>
-              <w:pStyle w:val="TableContents"/>
-            </w:pPr>
-            <w:r>
-              <w:t>crte002.trans</w:t>
-            </w:r>
-          </w:p>
-        </w:tc>
-      </w:tr>
-      <w:tr>
-        <w:tc>
-          <w:tcPr>
-            <w:tcW w:w="2493" w:type="dxa"/>
-            <w:tcBorders>
-              <w:left w:val="single" w:sz="2" w:space="0" w:color="000000"/>
-              <w:bottom w:val="single" w:sz="2" w:space="0" w:color="000000"/>
-            </w:tcBorders>
-            <w:shd w:val="clear" w:color="auto" w:fill="auto"/>
-            <w:tcMar>
-              <w:left w:w="54" w:type="dxa"/>
-            </w:tcMar>
-          </w:tcPr>
-          <w:p>
-            <w:pPr>
-              <w:pStyle w:val="TableContents"/>
-            </w:pPr>
-            <w:r>
-              <w:t>Verify account creation (with invalid inital balance input).</w:t>
-            </w:r>
-          </w:p>
-        </w:tc>
-        <w:tc>
-          <w:tcPr>
-            <w:tcW w:w="2493" w:type="dxa"/>
-            <w:tcBorders>
-              <w:left w:val="single" w:sz="2" w:space="0" w:color="000000"/>
-              <w:bottom w:val="single" w:sz="2" w:space="0" w:color="000000"/>
-            </w:tcBorders>
-            <w:shd w:val="clear" w:color="auto" w:fill="auto"/>
-            <w:tcMar>
-              <w:left w:w="54" w:type="dxa"/>
-            </w:tcMar>
-          </w:tcPr>
-          <w:p>
-            <w:pPr>
-              <w:pStyle w:val="TableContents"/>
-            </w:pPr>
-            <w:r>
-              <w:t>Admin enters an account holder's name that is less than or equal to 20 characters and initial balance greater than $99999.99 into the create feature.</w:t>
-            </w:r>
-          </w:p>
-        </w:tc>
-        <w:tc>
-          <w:tcPr>
-            <w:tcW w:w="2493" w:type="dxa"/>
-            <w:tcBorders>
-              <w:left w:val="single" w:sz="2" w:space="0" w:color="000000"/>
-              <w:bottom w:val="single" w:sz="2" w:space="0" w:color="000000"/>
-            </w:tcBorders>
-            <w:shd w:val="clear" w:color="auto" w:fill="auto"/>
-            <w:tcMar>
-              <w:left w:w="54" w:type="dxa"/>
-            </w:tcMar>
-          </w:tcPr>
-          <w:p>
-            <w:pPr>
-              <w:pStyle w:val="TableContents"/>
-            </w:pPr>
-            <w:r>
-              <w:t>Transaction is denied and the admin is notified that the initial balance is to much.</w:t>
-            </w:r>
-          </w:p>
-        </w:tc>
-        <w:tc>
-          <w:tcPr>
-            <w:tcW w:w="2493" w:type="dxa"/>
-            <w:tcBorders>
-              <w:left w:val="single" w:sz="2" w:space="0" w:color="000000"/>
-              <w:bottom w:val="single" w:sz="2" w:space="0" w:color="000000"/>
-              <w:right w:val="single" w:sz="2" w:space="0" w:color="000000"/>
-            </w:tcBorders>
-            <w:shd w:val="clear" w:color="auto" w:fill="auto"/>
-            <w:tcMar>
-              <w:left w:w="54" w:type="dxa"/>
-            </w:tcMar>
-          </w:tcPr>
-          <w:p>
-            <w:pPr>
-              <w:pStyle w:val="TableContents"/>
-            </w:pPr>
-            <w:r>
-              <w:t>crte003.in</w:t>
-            </w:r>
-          </w:p>
-          <w:p>
-            <w:pPr>
-              <w:pStyle w:val="TableContents"/>
-            </w:pPr>
-            <w:r>
-              <w:t>crte003.out</w:t>
-            </w:r>
-          </w:p>
-          <w:p>
-            <w:pPr>
-              <w:pStyle w:val="TableContents"/>
-            </w:pPr>
-            <w:r>
-              <w:t>crte003.trans</w:t>
-            </w:r>
-          </w:p>
-        </w:tc>
-      </w:tr>
-      <w:tr>
-        <w:tc>
-          <w:tcPr>
-            <w:tcW w:w="2493" w:type="dxa"/>
-            <w:tcBorders>
-              <w:left w:val="single" w:sz="2" w:space="0" w:color="000000"/>
-              <w:bottom w:val="single" w:sz="2" w:space="0" w:color="000000"/>
-            </w:tcBorders>
-            <w:shd w:val="clear" w:color="auto" w:fill="auto"/>
-            <w:tcMar>
-              <w:left w:w="54" w:type="dxa"/>
-            </w:tcMar>
-          </w:tcPr>
-          <w:p>
-            <w:pPr>
-              <w:pStyle w:val="TableContents"/>
-            </w:pPr>
-            <w:r>
-              <w:t>Verify account creation (with both inputs being invalid).</w:t>
-            </w:r>
-          </w:p>
-        </w:tc>
-        <w:tc>
-          <w:tcPr>
-            <w:tcW w:w="2493" w:type="dxa"/>
-            <w:tcBorders>
-              <w:left w:val="single" w:sz="2" w:space="0" w:color="000000"/>
-              <w:bottom w:val="single" w:sz="2" w:space="0" w:color="000000"/>
-            </w:tcBorders>
-            <w:shd w:val="clear" w:color="auto" w:fill="auto"/>
-            <w:tcMar>
-              <w:left w:w="54" w:type="dxa"/>
-            </w:tcMar>
-          </w:tcPr>
-          <w:p>
-            <w:pPr>
-              <w:pStyle w:val="TableContents"/>
-            </w:pPr>
-            <w:r>
-              <w:t>Admin enters an account holder's name that is greater than 20 characters and initial balance greater than $99999.99 into the create feature.</w:t>
-            </w:r>
-          </w:p>
-        </w:tc>
-        <w:tc>
-          <w:tcPr>
-            <w:tcW w:w="2493" w:type="dxa"/>
-            <w:tcBorders>
-              <w:left w:val="single" w:sz="2" w:space="0" w:color="000000"/>
-              <w:bottom w:val="single" w:sz="2" w:space="0" w:color="000000"/>
-            </w:tcBorders>
-            <w:shd w:val="clear" w:color="auto" w:fill="auto"/>
-            <w:tcMar>
-              <w:left w:w="54" w:type="dxa"/>
-            </w:tcMar>
-          </w:tcPr>
-          <w:p>
-            <w:pPr>
-              <w:pStyle w:val="TableContents"/>
-            </w:pPr>
-            <w:r>
-              <w:t>Transaction is denied and the admin is notified that the initial balance is to much.</w:t>
-            </w:r>
-          </w:p>
-        </w:tc>
-        <w:tc>
-          <w:tcPr>
-            <w:tcW w:w="2493" w:type="dxa"/>
-            <w:tcBorders>
-              <w:left w:val="single" w:sz="2" w:space="0" w:color="000000"/>
-              <w:bottom w:val="single" w:sz="2" w:space="0" w:color="000000"/>
-              <w:right w:val="single" w:sz="2" w:space="0" w:color="000000"/>
-            </w:tcBorders>
-            <w:shd w:val="clear" w:color="auto" w:fill="auto"/>
-            <w:tcMar>
-              <w:left w:w="54" w:type="dxa"/>
-            </w:tcMar>
-          </w:tcPr>
-          <w:p>
-            <w:pPr>
-              <w:pStyle w:val="TableContents"/>
-            </w:pPr>
-            <w:r>
-              <w:t>crte004.in</w:t>
-            </w:r>
-          </w:p>
-          <w:p>
-            <w:pPr>
-              <w:pStyle w:val="TableContents"/>
-            </w:pPr>
-            <w:r>
-              <w:t>crte004.out</w:t>
-            </w:r>
-          </w:p>
-          <w:p>
-            <w:pPr>
-              <w:pStyle w:val="TableContents"/>
-            </w:pPr>
-            <w:r>
-              <w:t>crte004.trans</w:t>
-            </w:r>
-          </w:p>
-        </w:tc>
-      </w:tr>
-      <w:tr>
-        <w:tc>
-          <w:tcPr>
-            <w:tcW w:w="2493" w:type="dxa"/>
-            <w:tcBorders>
-              <w:left w:val="single" w:sz="2" w:space="0" w:color="000000"/>
-              <w:bottom w:val="single" w:sz="2" w:space="0" w:color="000000"/>
-            </w:tcBorders>
-            <w:shd w:val="clear" w:color="auto" w:fill="auto"/>
-            <w:tcMar>
-              <w:left w:w="54" w:type="dxa"/>
-            </w:tcMar>
-          </w:tcPr>
-          <w:p>
-            <w:pPr>
-              <w:pStyle w:val="TableContents"/>
-            </w:pPr>
-            <w:r>
-              <w:t>Verify normal users can not access the create feature.</w:t>
+              <w:t>not access the create feature.</w:t>
             </w:r>
           </w:p>
         </w:tc>

</xml_diff>